<commit_message>
check in js quize
</commit_message>
<xml_diff>
--- a/Javascript Basic Quiz - Answers.docx
+++ b/Javascript Basic Quiz - Answers.docx
@@ -628,8 +628,6 @@
         </w:rPr>
         <w:t>alert("Hello World");</w:t>
       </w:r>
-      <w:bookmarkStart w:id="0" w:name="_GoBack"/>
-      <w:bookmarkEnd w:id="0"/>
     </w:p>
     <w:p>
       <w:pPr>
@@ -1799,6 +1797,9 @@
     <w:p>
       <w:pPr>
         <w:pStyle w:val="answer2"/>
+        <w:rPr>
+          <w:rStyle w:val="codeChar"/>
+        </w:rPr>
       </w:pPr>
       <w:r>
         <w:rPr>
@@ -1831,7 +1832,331 @@
         <w:t>undefined</w:t>
       </w:r>
     </w:p>
-    <w:p/>
+    <w:p>
+      <w:pPr>
+        <w:pStyle w:val="question"/>
+      </w:pPr>
+      <w:r>
+        <w:rPr>
+          <w:rFonts w:hint="eastAsia"/>
+        </w:rPr>
+        <w:t>写出下面代码运行结果</w:t>
+      </w:r>
+    </w:p>
+    <w:p>
+      <w:pPr>
+        <w:pStyle w:val="answer2"/>
+      </w:pPr>
+      <w:r>
+        <w:rPr>
+          <w:rFonts w:hint="eastAsia"/>
+        </w:rPr>
+        <w:t>第一次输出：</w:t>
+      </w:r>
+      <w:bookmarkStart w:id="0" w:name="_GoBack"/>
+      <w:r>
+        <w:rPr>
+          <w:rStyle w:val="codeChar"/>
+        </w:rPr>
+        <w:t>10</w:t>
+      </w:r>
+      <w:r>
+        <w:t xml:space="preserve"> </w:t>
+      </w:r>
+      <w:bookmarkEnd w:id="0"/>
+      <w:r>
+        <w:rPr>
+          <w:rFonts w:hint="eastAsia"/>
+        </w:rPr>
+        <w:t>第二次输出：</w:t>
+      </w:r>
+      <w:r>
+        <w:rPr>
+          <w:rStyle w:val="codeChar"/>
+        </w:rPr>
+        <w:t>100</w:t>
+      </w:r>
+    </w:p>
+    <w:p>
+      <w:pPr>
+        <w:pStyle w:val="question"/>
+        <w:rPr>
+          <w:rFonts w:hint="eastAsia"/>
+        </w:rPr>
+      </w:pPr>
+      <w:r>
+        <w:rPr>
+          <w:rFonts w:hint="eastAsia"/>
+        </w:rPr>
+        <w:t>分析下面代码执行结果，如果没有结果请写出原因</w:t>
+      </w:r>
+    </w:p>
+    <w:p>
+      <w:pPr>
+        <w:pStyle w:val="answer2"/>
+        <w:rPr>
+          <w:rFonts w:hint="eastAsia"/>
+        </w:rPr>
+      </w:pPr>
+      <w:r>
+        <w:rPr>
+          <w:rFonts w:hint="eastAsia"/>
+        </w:rPr>
+        <w:t>结果：</w:t>
+      </w:r>
+      <w:r>
+        <w:rPr>
+          <w:rFonts w:hint="eastAsia"/>
+        </w:rPr>
+        <w:t>程序报错，</w:t>
+      </w:r>
+      <w:proofErr w:type="spellStart"/>
+      <w:r>
+        <w:rPr>
+          <w:rStyle w:val="codeChar"/>
+          <w:rFonts w:hint="eastAsia"/>
+        </w:rPr>
+        <w:t>const</w:t>
+      </w:r>
+      <w:proofErr w:type="spellEnd"/>
+      <w:r>
+        <w:rPr>
+          <w:rFonts w:hint="eastAsia"/>
+        </w:rPr>
+        <w:t>声明变量后不能更改变量值</w:t>
+      </w:r>
+    </w:p>
+    <w:p>
+      <w:pPr>
+        <w:pStyle w:val="question"/>
+      </w:pPr>
+      <w:r>
+        <w:t xml:space="preserve"> </w:t>
+      </w:r>
+      <w:r>
+        <w:rPr>
+          <w:rFonts w:hint="eastAsia"/>
+        </w:rPr>
+        <w:t>写出下面代码运行结果</w:t>
+      </w:r>
+    </w:p>
+    <w:p>
+      <w:pPr>
+        <w:pStyle w:val="answer2"/>
+      </w:pPr>
+      <w:r>
+        <w:rPr>
+          <w:rFonts w:hint="eastAsia"/>
+        </w:rPr>
+        <w:t>第一次输出：</w:t>
+      </w:r>
+      <w:r>
+        <w:rPr>
+          <w:rStyle w:val="codeChar"/>
+        </w:rPr>
+        <w:t>animal says hello</w:t>
+      </w:r>
+      <w:r>
+        <w:t xml:space="preserve"> </w:t>
+      </w:r>
+      <w:r>
+        <w:rPr>
+          <w:rFonts w:hint="eastAsia"/>
+        </w:rPr>
+        <w:t>第二次输出：</w:t>
+      </w:r>
+      <w:r>
+        <w:rPr>
+          <w:rStyle w:val="codeChar"/>
+        </w:rPr>
+        <w:t>cat says hello</w:t>
+      </w:r>
+    </w:p>
+    <w:p>
+      <w:pPr>
+        <w:pStyle w:val="question"/>
+      </w:pPr>
+      <w:r>
+        <w:rPr>
+          <w:rFonts w:hint="eastAsia"/>
+        </w:rPr>
+        <w:t>写出下面代码运行结果</w:t>
+      </w:r>
+    </w:p>
+    <w:p>
+      <w:pPr>
+        <w:pStyle w:val="answer2"/>
+      </w:pPr>
+      <w:r>
+        <w:rPr>
+          <w:rFonts w:hint="eastAsia"/>
+        </w:rPr>
+        <w:t>输出：</w:t>
+      </w:r>
+      <w:r>
+        <w:rPr>
+          <w:rStyle w:val="codeChar"/>
+        </w:rPr>
+        <w:t>20</w:t>
+      </w:r>
+    </w:p>
+    <w:p>
+      <w:pPr>
+        <w:pStyle w:val="question"/>
+      </w:pPr>
+      <w:r>
+        <w:rPr>
+          <w:rFonts w:hint="eastAsia"/>
+        </w:rPr>
+        <w:t>请写出下面代码运行结果</w:t>
+      </w:r>
+    </w:p>
+    <w:p>
+      <w:pPr>
+        <w:pStyle w:val="answer2"/>
+      </w:pPr>
+      <w:r>
+        <w:rPr>
+          <w:rFonts w:hint="eastAsia"/>
+        </w:rPr>
+        <w:lastRenderedPageBreak/>
+        <w:t>输出：</w:t>
+      </w:r>
+      <w:r>
+        <w:rPr>
+          <w:rStyle w:val="codeChar"/>
+          <w:rFonts w:hint="eastAsia"/>
+        </w:rPr>
+        <w:t>Hello</w:t>
+      </w:r>
+      <w:r>
+        <w:rPr>
+          <w:rStyle w:val="codeChar"/>
+          <w:rFonts w:hint="eastAsia"/>
+        </w:rPr>
+        <w:t>！</w:t>
+      </w:r>
+      <w:r>
+        <w:rPr>
+          <w:rStyle w:val="codeChar"/>
+          <w:rFonts w:hint="eastAsia"/>
+        </w:rPr>
+        <w:t xml:space="preserve"> Northern Lights!</w:t>
+      </w:r>
+    </w:p>
+    <w:p>
+      <w:pPr>
+        <w:pStyle w:val="question"/>
+      </w:pPr>
+      <w:r>
+        <w:rPr>
+          <w:rFonts w:hint="eastAsia"/>
+        </w:rPr>
+        <w:t>请写出下面代码运行结果</w:t>
+      </w:r>
+    </w:p>
+    <w:p>
+      <w:pPr>
+        <w:pStyle w:val="answer2"/>
+      </w:pPr>
+      <w:r>
+        <w:rPr>
+          <w:rFonts w:hint="eastAsia"/>
+        </w:rPr>
+        <w:t>输出：</w:t>
+      </w:r>
+      <w:r>
+        <w:rPr>
+          <w:rStyle w:val="codeChar"/>
+          <w:rFonts w:hint="eastAsia"/>
+        </w:rPr>
+        <w:t>animal, 2</w:t>
+      </w:r>
+    </w:p>
+    <w:p>
+      <w:pPr>
+        <w:pStyle w:val="question"/>
+      </w:pPr>
+      <w:r>
+        <w:rPr>
+          <w:rFonts w:hint="eastAsia"/>
+        </w:rPr>
+        <w:t>写出下面代码运行结果</w:t>
+      </w:r>
+    </w:p>
+    <w:p>
+      <w:pPr>
+        <w:pStyle w:val="answer2"/>
+      </w:pPr>
+      <w:r>
+        <w:rPr>
+          <w:rFonts w:hint="eastAsia"/>
+        </w:rPr>
+        <w:t>输出：</w:t>
+      </w:r>
+      <w:r>
+        <w:rPr>
+          <w:rStyle w:val="codeChar"/>
+          <w:rFonts w:hint="eastAsia"/>
+        </w:rPr>
+        <w:t>cat</w:t>
+      </w:r>
+    </w:p>
+    <w:p>
+      <w:pPr>
+        <w:pStyle w:val="question"/>
+      </w:pPr>
+      <w:r>
+        <w:rPr>
+          <w:rFonts w:hint="eastAsia"/>
+        </w:rPr>
+        <w:t>写出下面代码运行结果</w:t>
+      </w:r>
+    </w:p>
+    <w:p>
+      <w:pPr>
+        <w:pStyle w:val="answer2"/>
+      </w:pPr>
+      <w:r>
+        <w:rPr>
+          <w:rFonts w:hint="eastAsia"/>
+        </w:rPr>
+        <w:t>输出：</w:t>
+      </w:r>
+      <w:r>
+        <w:rPr>
+          <w:rStyle w:val="codeChar"/>
+          <w:rFonts w:hint="eastAsia"/>
+        </w:rPr>
+        <w:t>dog,</w:t>
+      </w:r>
+      <w:r>
+        <w:rPr>
+          <w:rStyle w:val="codeChar"/>
+        </w:rPr>
+        <w:t xml:space="preserve"> </w:t>
+      </w:r>
+      <w:r>
+        <w:rPr>
+          <w:rStyle w:val="codeChar"/>
+          <w:rFonts w:hint="eastAsia"/>
+        </w:rPr>
+        <w:t>cat,</w:t>
+      </w:r>
+      <w:r>
+        <w:rPr>
+          <w:rStyle w:val="codeChar"/>
+        </w:rPr>
+        <w:t xml:space="preserve"> </w:t>
+      </w:r>
+      <w:r>
+        <w:rPr>
+          <w:rStyle w:val="codeChar"/>
+          <w:rFonts w:hint="eastAsia"/>
+        </w:rPr>
+        <w:t>fish</w:t>
+      </w:r>
+    </w:p>
     <w:p>
       <w:pPr>
         <w:pStyle w:val="question"/>
@@ -3152,6 +3477,7 @@
   <w:style w:type="character" w:default="1" w:styleId="DefaultParagraphFont">
     <w:name w:val="Default Paragraph Font"/>
     <w:uiPriority w:val="1"/>
+    <w:semiHidden/>
     <w:unhideWhenUsed/>
   </w:style>
   <w:style w:type="table" w:default="1" w:styleId="TableNormal">
@@ -3525,14 +3851,14 @@
     <w:charset w:val="00"/>
     <w:family w:val="roman"/>
     <w:pitch w:val="variable"/>
-    <w:sig w:usb0="E0002AFF" w:usb1="C0007843" w:usb2="00000009" w:usb3="00000000" w:csb0="000001FF" w:csb1="00000000"/>
+    <w:sig w:usb0="E0002EFF" w:usb1="C000785B" w:usb2="00000009" w:usb3="00000000" w:csb0="000001FF" w:csb1="00000000"/>
   </w:font>
   <w:font w:name="Calibri">
     <w:panose1 w:val="020F0502020204030204"/>
     <w:charset w:val="00"/>
     <w:family w:val="swiss"/>
     <w:pitch w:val="variable"/>
-    <w:sig w:usb0="E0002AFF" w:usb1="4000ACFF" w:usb2="00000001" w:usb3="00000000" w:csb0="000001FF" w:csb1="00000000"/>
+    <w:sig w:usb0="E0002AFF" w:usb1="C000247B" w:usb2="00000009" w:usb3="00000000" w:csb0="000001FF" w:csb1="00000000"/>
   </w:font>
   <w:font w:name="等线">
     <w:altName w:val="DengXian"/>
@@ -3547,7 +3873,7 @@
     <w:charset w:val="00"/>
     <w:family w:val="swiss"/>
     <w:pitch w:val="variable"/>
-    <w:sig w:usb0="A0002AEF" w:usb1="4000207B" w:usb2="00000000" w:usb3="00000000" w:csb0="000001FF" w:csb1="00000000"/>
+    <w:sig w:usb0="E0002AFF" w:usb1="C000247B" w:usb2="00000009" w:usb3="00000000" w:csb0="000001FF" w:csb1="00000000"/>
   </w:font>
   <w:font w:name="等线 Light">
     <w:panose1 w:val="02010600030101010101"/>
@@ -3589,6 +3915,7 @@
   <w:rsids>
     <w:rsidRoot w:val="007A3E6B"/>
     <w:rsid w:val="002631EE"/>
+    <w:rsid w:val="006A4493"/>
     <w:rsid w:val="007A1930"/>
     <w:rsid w:val="007A3E6B"/>
     <w:rsid w:val="007D6371"/>

</xml_diff>